<commit_message>
worked on database functions
</commit_message>
<xml_diff>
--- a/worklog.docx
+++ b/worklog.docx
@@ -26,6 +26,39 @@
       <w:proofErr w:type="spellEnd"/>
       <w:r>
         <w:t xml:space="preserve"> function.</w:t>
+      </w:r>
+    </w:p>
+    <w:p>
+      <w:r>
+        <w:t xml:space="preserve">2022-04-26 created the </w:t>
+      </w:r>
+      <w:r>
+        <w:t>create _</w:t>
+      </w:r>
+      <w:proofErr w:type="spellStart"/>
+      <w:r>
+        <w:t>image_db</w:t>
+      </w:r>
+      <w:proofErr w:type="spellEnd"/>
+      <w:r>
+        <w:t xml:space="preserve"> and </w:t>
+      </w:r>
+      <w:proofErr w:type="spellStart"/>
+      <w:r>
+        <w:t>add_image_to_db</w:t>
+      </w:r>
+      <w:proofErr w:type="spellEnd"/>
+      <w:r>
+        <w:t xml:space="preserve"> functions. Used the techniques from lab</w:t>
+      </w:r>
+      <w:r>
+        <w:t xml:space="preserve"> 3 to remind myself how to work with databases.</w:t>
+      </w:r>
+      <w:r>
+        <w:t xml:space="preserve"> </w:t>
+      </w:r>
+      <w:r>
+        <w:t>This took me about 1 hour.</w:t>
       </w:r>
     </w:p>
     <w:p/>

</xml_diff>

<commit_message>
completed image hash and image size
</commit_message>
<xml_diff>
--- a/worklog.docx
+++ b/worklog.docx
@@ -6,6 +6,8 @@
       <w:pPr>
         <w:jc w:val="center"/>
       </w:pPr>
+      <w:bookmarkStart w:id="0" w:name="_top"/>
+      <w:bookmarkEnd w:id="0"/>
       <w:r>
         <w:t>COMP-593 final assignment Worklog</w:t>
       </w:r>
@@ -17,39 +19,77 @@
     </w:p>
     <w:p>
       <w:r>
-        <w:t xml:space="preserve">2022-04-24  created </w:t>
-      </w:r>
-      <w:proofErr w:type="spellStart"/>
-      <w:r>
-        <w:t>get_apod_info</w:t>
-      </w:r>
-      <w:proofErr w:type="spellEnd"/>
-      <w:r>
-        <w:t xml:space="preserve"> function.</w:t>
+        <w:t>2022-04-24</w:t>
+      </w:r>
+      <w:r>
+        <w:t>-</w:t>
+      </w:r>
+      <w:r>
+        <w:tab/>
+      </w:r>
+      <w:r>
+        <w:t>created get_apod_info function.</w:t>
+      </w:r>
+      <w:r>
+        <w:t xml:space="preserve"> Used </w:t>
+      </w:r>
+      <w:r>
+        <w:t>this link</w:t>
+      </w:r>
+      <w:r>
+        <w:t>:</w:t>
+      </w:r>
+      <w:r>
+        <w:t xml:space="preserve"> </w:t>
+      </w:r>
+      <w:hyperlink r:id="rId5" w:history="1">
+        <w:r>
+          <w:rPr>
+            <w:rStyle w:val="Hyperlink"/>
+          </w:rPr>
+          <w:t>https://medium.com/daily-python/consuming-nasa-api-using-python-part-1-daily-python-17-4ce104fa47ab</w:t>
+        </w:r>
+      </w:hyperlink>
+      <w:r>
+        <w:t xml:space="preserve"> to</w:t>
+      </w:r>
+      <w:r>
+        <w:t xml:space="preserve"> learn </w:t>
+      </w:r>
+      <w:r>
+        <w:t>how to query the API.</w:t>
       </w:r>
     </w:p>
     <w:p>
       <w:r>
-        <w:t xml:space="preserve">2022-04-26 created the </w:t>
-      </w:r>
-      <w:r>
-        <w:t>create _</w:t>
-      </w:r>
-      <w:proofErr w:type="spellStart"/>
-      <w:r>
-        <w:t>image_db</w:t>
-      </w:r>
-      <w:proofErr w:type="spellEnd"/>
-      <w:r>
-        <w:t xml:space="preserve"> and </w:t>
-      </w:r>
-      <w:proofErr w:type="spellStart"/>
-      <w:r>
-        <w:t>add_image_to_db</w:t>
-      </w:r>
-      <w:proofErr w:type="spellEnd"/>
-      <w:r>
-        <w:t xml:space="preserve"> functions. Used the techniques from lab</w:t>
+        <w:t xml:space="preserve">2022-04-26 </w:t>
+      </w:r>
+      <w:r>
+        <w:t xml:space="preserve">- </w:t>
+      </w:r>
+      <w:r>
+        <w:t xml:space="preserve"> </w:t>
+      </w:r>
+      <w:r>
+        <w:tab/>
+      </w:r>
+      <w:r>
+        <w:t xml:space="preserve">created the </w:t>
+      </w:r>
+      <w:r>
+        <w:t xml:space="preserve">create _image_db and add_image_to_db functions. </w:t>
+      </w:r>
+    </w:p>
+    <w:p>
+      <w:pPr>
+        <w:pStyle w:val="ListParagraph"/>
+        <w:numPr>
+          <w:ilvl w:val="0"/>
+          <w:numId w:val="1"/>
+        </w:numPr>
+      </w:pPr>
+      <w:r>
+        <w:t>Used the techniques from lab</w:t>
       </w:r>
       <w:r>
         <w:t xml:space="preserve"> 3 to remind myself how to work with databases.</w:t>
@@ -59,6 +99,59 @@
       </w:r>
       <w:r>
         <w:t>This took me about 1 hour.</w:t>
+      </w:r>
+    </w:p>
+    <w:p>
+      <w:pPr>
+        <w:pStyle w:val="ListParagraph"/>
+        <w:numPr>
+          <w:ilvl w:val="0"/>
+          <w:numId w:val="1"/>
+        </w:numPr>
+      </w:pPr>
+      <w:r>
+        <w:t xml:space="preserve">Devised how to calculate the sha256 hash </w:t>
+      </w:r>
+      <w:r>
+        <w:t xml:space="preserve">of the image. This link helped </w:t>
+      </w:r>
+      <w:hyperlink r:id="rId6" w:history="1">
+        <w:r>
+          <w:rPr>
+            <w:rStyle w:val="Hyperlink"/>
+          </w:rPr>
+          <w:t>https://stackoverflow.com/questions/48613002/sha-256-hashing-in-python</w:t>
+        </w:r>
+      </w:hyperlink>
+    </w:p>
+    <w:p>
+      <w:pPr>
+        <w:pStyle w:val="ListParagraph"/>
+        <w:numPr>
+          <w:ilvl w:val="0"/>
+          <w:numId w:val="1"/>
+        </w:numPr>
+      </w:pPr>
+      <w:r>
+        <w:t>Finished print_apod_info function this one was pretty simple.</w:t>
+      </w:r>
+    </w:p>
+    <w:p>
+      <w:pPr>
+        <w:pStyle w:val="ListParagraph"/>
+        <w:numPr>
+          <w:ilvl w:val="0"/>
+          <w:numId w:val="1"/>
+        </w:numPr>
+      </w:pPr>
+      <w:r>
+        <w:t xml:space="preserve">Reading the discussion board I figured out how to </w:t>
+      </w:r>
+      <w:r>
+        <w:t>download the image data from the apod api and finished the download_apod_image function</w:t>
+      </w:r>
+      <w:r>
+        <w:t>. Took me about 2 hours of trial to finish</w:t>
       </w:r>
     </w:p>
     <w:p/>
@@ -71,6 +164,127 @@
     </w:sectPr>
   </w:body>
 </w:document>
+</file>
+
+<file path=word/numbering.xml><?xml version="1.0" encoding="utf-8"?>
+<w:numbering xmlns:wpc="http://schemas.microsoft.com/office/word/2010/wordprocessingCanvas" xmlns:cx="http://schemas.microsoft.com/office/drawing/2014/chartex" xmlns:cx1="http://schemas.microsoft.com/office/drawing/2015/9/8/chartex" xmlns:cx2="http://schemas.microsoft.com/office/drawing/2015/10/21/chartex" xmlns:cx3="http://schemas.microsoft.com/office/drawing/2016/5/9/chartex" xmlns:cx4="http://schemas.microsoft.com/office/drawing/2016/5/10/chartex" xmlns:cx5="http://schemas.microsoft.com/office/drawing/2016/5/11/chartex" xmlns:cx6="http://schemas.microsoft.com/office/drawing/2016/5/12/chartex" xmlns:cx7="http://schemas.microsoft.com/office/drawing/2016/5/13/chartex" xmlns:cx8="http://schemas.microsoft.com/office/drawing/2016/5/14/chartex" xmlns:mc="http://schemas.openxmlformats.org/markup-compatibility/2006" xmlns:aink="http://schemas.microsoft.com/office/drawing/2016/ink" xmlns:am3d="http://schemas.microsoft.com/office/drawing/2017/model3d" xmlns:o="urn:schemas-microsoft-com:office:office" xmlns:r="http://schemas.openxmlformats.org/officeDocument/2006/relationships" xmlns:m="http://schemas.openxmlformats.org/officeDocument/2006/math" xmlns:v="urn:schemas-microsoft-com:vml" xmlns:wp14="http://schemas.microsoft.com/office/word/2010/wordprocessingDrawing" xmlns:wp="http://schemas.openxmlformats.org/drawingml/2006/wordprocessingDrawing" xmlns:w10="urn:schemas-microsoft-com:office:word" xmlns:w="http://schemas.openxmlformats.org/wordprocessingml/2006/main" xmlns:w14="http://schemas.microsoft.com/office/word/2010/wordml" xmlns:w15="http://schemas.microsoft.com/office/word/2012/wordml" xmlns:w16cex="http://schemas.microsoft.com/office/word/2018/wordml/cex" xmlns:w16cid="http://schemas.microsoft.com/office/word/2016/wordml/cid" xmlns:w16="http://schemas.microsoft.com/office/word/2018/wordml" xmlns:w16sdtdh="http://schemas.microsoft.com/office/word/2020/wordml/sdtdatahash" xmlns:w16se="http://schemas.microsoft.com/office/word/2015/wordml/symex" xmlns:wpg="http://schemas.microsoft.com/office/word/2010/wordprocessingGroup" xmlns:wpi="http://schemas.microsoft.com/office/word/2010/wordprocessingInk" xmlns:wne="http://schemas.microsoft.com/office/word/2006/wordml" xmlns:wps="http://schemas.microsoft.com/office/word/2010/wordprocessingShape" mc:Ignorable="w14 w15 w16se w16cid w16 w16cex w16sdtdh wp14">
+  <w:abstractNum w:abstractNumId="0" w15:restartNumberingAfterBreak="0">
+    <w:nsid w:val="298D4F81"/>
+    <w:multiLevelType w:val="hybridMultilevel"/>
+    <w:tmpl w:val="2CCE48F0"/>
+    <w:lvl w:ilvl="0" w:tplc="CAB65610">
+      <w:start w:val="2022"/>
+      <w:numFmt w:val="bullet"/>
+      <w:lvlText w:val="-"/>
+      <w:lvlJc w:val="left"/>
+      <w:pPr>
+        <w:ind w:left="1428" w:hanging="360"/>
+      </w:pPr>
+      <w:rPr>
+        <w:rFonts w:ascii="Calibri" w:eastAsiaTheme="minorHAnsi" w:hAnsi="Calibri" w:cs="Calibri" w:hint="default"/>
+      </w:rPr>
+    </w:lvl>
+    <w:lvl w:ilvl="1" w:tplc="10090003" w:tentative="1">
+      <w:start w:val="1"/>
+      <w:numFmt w:val="bullet"/>
+      <w:lvlText w:val="o"/>
+      <w:lvlJc w:val="left"/>
+      <w:pPr>
+        <w:ind w:left="2148" w:hanging="360"/>
+      </w:pPr>
+      <w:rPr>
+        <w:rFonts w:ascii="Courier New" w:hAnsi="Courier New" w:cs="Courier New" w:hint="default"/>
+      </w:rPr>
+    </w:lvl>
+    <w:lvl w:ilvl="2" w:tplc="10090005" w:tentative="1">
+      <w:start w:val="1"/>
+      <w:numFmt w:val="bullet"/>
+      <w:lvlText w:val=""/>
+      <w:lvlJc w:val="left"/>
+      <w:pPr>
+        <w:ind w:left="2868" w:hanging="360"/>
+      </w:pPr>
+      <w:rPr>
+        <w:rFonts w:ascii="Wingdings" w:hAnsi="Wingdings" w:hint="default"/>
+      </w:rPr>
+    </w:lvl>
+    <w:lvl w:ilvl="3" w:tplc="10090001" w:tentative="1">
+      <w:start w:val="1"/>
+      <w:numFmt w:val="bullet"/>
+      <w:lvlText w:val=""/>
+      <w:lvlJc w:val="left"/>
+      <w:pPr>
+        <w:ind w:left="3588" w:hanging="360"/>
+      </w:pPr>
+      <w:rPr>
+        <w:rFonts w:ascii="Symbol" w:hAnsi="Symbol" w:hint="default"/>
+      </w:rPr>
+    </w:lvl>
+    <w:lvl w:ilvl="4" w:tplc="10090003" w:tentative="1">
+      <w:start w:val="1"/>
+      <w:numFmt w:val="bullet"/>
+      <w:lvlText w:val="o"/>
+      <w:lvlJc w:val="left"/>
+      <w:pPr>
+        <w:ind w:left="4308" w:hanging="360"/>
+      </w:pPr>
+      <w:rPr>
+        <w:rFonts w:ascii="Courier New" w:hAnsi="Courier New" w:cs="Courier New" w:hint="default"/>
+      </w:rPr>
+    </w:lvl>
+    <w:lvl w:ilvl="5" w:tplc="10090005" w:tentative="1">
+      <w:start w:val="1"/>
+      <w:numFmt w:val="bullet"/>
+      <w:lvlText w:val=""/>
+      <w:lvlJc w:val="left"/>
+      <w:pPr>
+        <w:ind w:left="5028" w:hanging="360"/>
+      </w:pPr>
+      <w:rPr>
+        <w:rFonts w:ascii="Wingdings" w:hAnsi="Wingdings" w:hint="default"/>
+      </w:rPr>
+    </w:lvl>
+    <w:lvl w:ilvl="6" w:tplc="10090001" w:tentative="1">
+      <w:start w:val="1"/>
+      <w:numFmt w:val="bullet"/>
+      <w:lvlText w:val=""/>
+      <w:lvlJc w:val="left"/>
+      <w:pPr>
+        <w:ind w:left="5748" w:hanging="360"/>
+      </w:pPr>
+      <w:rPr>
+        <w:rFonts w:ascii="Symbol" w:hAnsi="Symbol" w:hint="default"/>
+      </w:rPr>
+    </w:lvl>
+    <w:lvl w:ilvl="7" w:tplc="10090003" w:tentative="1">
+      <w:start w:val="1"/>
+      <w:numFmt w:val="bullet"/>
+      <w:lvlText w:val="o"/>
+      <w:lvlJc w:val="left"/>
+      <w:pPr>
+        <w:ind w:left="6468" w:hanging="360"/>
+      </w:pPr>
+      <w:rPr>
+        <w:rFonts w:ascii="Courier New" w:hAnsi="Courier New" w:cs="Courier New" w:hint="default"/>
+      </w:rPr>
+    </w:lvl>
+    <w:lvl w:ilvl="8" w:tplc="10090005" w:tentative="1">
+      <w:start w:val="1"/>
+      <w:numFmt w:val="bullet"/>
+      <w:lvlText w:val=""/>
+      <w:lvlJc w:val="left"/>
+      <w:pPr>
+        <w:ind w:left="7188" w:hanging="360"/>
+      </w:pPr>
+      <w:rPr>
+        <w:rFonts w:ascii="Wingdings" w:hAnsi="Wingdings" w:hint="default"/>
+      </w:rPr>
+    </w:lvl>
+  </w:abstractNum>
+  <w:num w:numId="1" w16cid:durableId="786048248">
+    <w:abstractNumId w:val="0"/>
+  </w:num>
+</w:numbering>
 </file>
 
 <file path=word/styles.xml><?xml version="1.0" encoding="utf-8"?>
@@ -499,6 +713,52 @@
     <w:semiHidden/>
     <w:unhideWhenUsed/>
   </w:style>
+  <w:style w:type="paragraph" w:styleId="ListParagraph">
+    <w:name w:val="List Paragraph"/>
+    <w:basedOn w:val="Normal"/>
+    <w:uiPriority w:val="34"/>
+    <w:qFormat/>
+    <w:rsid w:val="0012014E"/>
+    <w:pPr>
+      <w:ind w:left="720"/>
+      <w:contextualSpacing/>
+    </w:pPr>
+  </w:style>
+  <w:style w:type="character" w:styleId="Hyperlink">
+    <w:name w:val="Hyperlink"/>
+    <w:basedOn w:val="DefaultParagraphFont"/>
+    <w:uiPriority w:val="99"/>
+    <w:unhideWhenUsed/>
+    <w:rsid w:val="00AA5019"/>
+    <w:rPr>
+      <w:color w:val="0563C1" w:themeColor="hyperlink"/>
+      <w:u w:val="single"/>
+    </w:rPr>
+  </w:style>
+  <w:style w:type="character" w:styleId="UnresolvedMention">
+    <w:name w:val="Unresolved Mention"/>
+    <w:basedOn w:val="DefaultParagraphFont"/>
+    <w:uiPriority w:val="99"/>
+    <w:semiHidden/>
+    <w:unhideWhenUsed/>
+    <w:rsid w:val="00AA5019"/>
+    <w:rPr>
+      <w:color w:val="605E5C"/>
+      <w:shd w:val="clear" w:color="auto" w:fill="E1DFDD"/>
+    </w:rPr>
+  </w:style>
+  <w:style w:type="character" w:styleId="FollowedHyperlink">
+    <w:name w:val="FollowedHyperlink"/>
+    <w:basedOn w:val="DefaultParagraphFont"/>
+    <w:uiPriority w:val="99"/>
+    <w:semiHidden/>
+    <w:unhideWhenUsed/>
+    <w:rsid w:val="00886625"/>
+    <w:rPr>
+      <w:color w:val="954F72" w:themeColor="followedHyperlink"/>
+      <w:u w:val="single"/>
+    </w:rPr>
+  </w:style>
 </w:styles>
 </file>
 

</xml_diff>

<commit_message>
updated a couple of the functions
get_image_path,
save_image_file,
image_already_in_db,
set_desktop_background_image
</commit_message>
<xml_diff>
--- a/worklog.docx
+++ b/worklog.docx
@@ -18,6 +18,9 @@
       </w:pPr>
     </w:p>
     <w:p>
+      <w:pPr>
+        <w:ind w:left="1440" w:hanging="1440"/>
+      </w:pPr>
       <w:r>
         <w:t>2022-04-24</w:t>
       </w:r>
@@ -152,6 +155,95 @@
       </w:r>
       <w:r>
         <w:t>. Took me about 2 hours of trial to finish</w:t>
+      </w:r>
+    </w:p>
+    <w:p>
+      <w:pPr>
+        <w:ind w:left="1428" w:hanging="1428"/>
+      </w:pPr>
+      <w:r>
+        <w:t xml:space="preserve">2022-04-27 - </w:t>
+      </w:r>
+      <w:r>
+        <w:tab/>
+        <w:t xml:space="preserve">worked on get_image_path function </w:t>
+      </w:r>
+      <w:r>
+        <w:t>used regex to extract the image name from the url.</w:t>
+      </w:r>
+      <w:r>
+        <w:t xml:space="preserve"> It worked!</w:t>
+      </w:r>
+      <w:r>
+        <w:t xml:space="preserve"> Looked back at scripts from last semester to refresh my memory</w:t>
+      </w:r>
+      <w:r>
+        <w:t xml:space="preserve"> on working with regex.</w:t>
+      </w:r>
+    </w:p>
+    <w:p>
+      <w:pPr>
+        <w:pStyle w:val="ListParagraph"/>
+        <w:numPr>
+          <w:ilvl w:val="0"/>
+          <w:numId w:val="1"/>
+        </w:numPr>
+      </w:pPr>
+      <w:r>
+        <w:t xml:space="preserve">Worked on the </w:t>
+      </w:r>
+      <w:r>
+        <w:t xml:space="preserve">image_already_in_db function. Had to find a way to get the </w:t>
+      </w:r>
+      <w:r>
+        <w:t xml:space="preserve">image hash into the query, found I needed a </w:t>
+      </w:r>
+      <w:r>
+        <w:t>parameterized</w:t>
+      </w:r>
+      <w:r>
+        <w:t xml:space="preserve"> query. This link </w:t>
+      </w:r>
+      <w:hyperlink r:id="rId7" w:history="1">
+        <w:r>
+          <w:rPr>
+            <w:rStyle w:val="Hyperlink"/>
+          </w:rPr>
+          <w:t>https://stackoverflow.com/questions/45343175/python-3-sqlite-parameterized-sql-query</w:t>
+        </w:r>
+      </w:hyperlink>
+      <w:r>
+        <w:t xml:space="preserve"> gave me the info I needed. Took me about 1 hour to figure out.</w:t>
+      </w:r>
+    </w:p>
+    <w:p>
+      <w:pPr>
+        <w:pStyle w:val="ListParagraph"/>
+        <w:numPr>
+          <w:ilvl w:val="0"/>
+          <w:numId w:val="1"/>
+        </w:numPr>
+      </w:pPr>
+      <w:r>
+        <w:t xml:space="preserve">Finished the save_image_file </w:t>
+      </w:r>
+      <w:r>
+        <w:t xml:space="preserve">function. This one was pretty simple took me about 20 min. </w:t>
+      </w:r>
+    </w:p>
+    <w:p>
+      <w:pPr>
+        <w:pStyle w:val="ListParagraph"/>
+        <w:numPr>
+          <w:ilvl w:val="0"/>
+          <w:numId w:val="1"/>
+        </w:numPr>
+      </w:pPr>
+      <w:r>
+        <w:t>Created the set_desktop_background_image function was able to copy the code from lab 9</w:t>
+      </w:r>
+      <w:r>
+        <w:t>.</w:t>
       </w:r>
     </w:p>
     <w:p/>

</xml_diff>